<commit_message>
!F boost kiveve a fire
</commit_message>
<xml_diff>
--- a/concepts/docs/match3_evo_gdd.docx
+++ b/concepts/docs/match3_evo_gdd.docx
@@ -1,6 +1,6 @@
 
 <file path=word/document.xml><?xml version="1.0" encoding="utf-8"?>
-<w:document xmlns:wpc="http://schemas.microsoft.com/office/word/2010/wordprocessingCanvas" xmlns:cx="http://schemas.microsoft.com/office/drawing/2014/chartex" xmlns:cx1="http://schemas.microsoft.com/office/drawing/2015/9/8/chartex" xmlns:cx2="http://schemas.microsoft.com/office/drawing/2015/10/21/chartex" xmlns:cx3="http://schemas.microsoft.com/office/drawing/2016/5/9/chartex" xmlns:cx4="http://schemas.microsoft.com/office/drawing/2016/5/10/chartex" xmlns:cx5="http://schemas.microsoft.com/office/drawing/2016/5/11/chartex" xmlns:cx6="http://schemas.microsoft.com/office/drawing/2016/5/12/chartex" xmlns:cx7="http://schemas.microsoft.com/office/drawing/2016/5/13/chartex" xmlns:cx8="http://schemas.microsoft.com/office/drawing/2016/5/14/chartex" xmlns:mc="http://schemas.openxmlformats.org/markup-compatibility/2006" xmlns:aink="http://schemas.microsoft.com/office/drawing/2016/ink" xmlns:am3d="http://schemas.microsoft.com/office/drawing/2017/model3d" xmlns:o="urn:schemas-microsoft-com:office:office" xmlns:r="http://schemas.openxmlformats.org/officeDocument/2006/relationships" xmlns:m="http://schemas.openxmlformats.org/officeDocument/2006/math" xmlns:v="urn:schemas-microsoft-com:vml" xmlns:wp14="http://schemas.microsoft.com/office/word/2010/wordprocessingDrawing" xmlns:wp="http://schemas.openxmlformats.org/drawingml/2006/wordprocessingDrawing" xmlns:w10="urn:schemas-microsoft-com:office:word" xmlns:w="http://schemas.openxmlformats.org/wordprocessingml/2006/main" xmlns:w14="http://schemas.microsoft.com/office/word/2010/wordml" xmlns:w15="http://schemas.microsoft.com/office/word/2012/wordml" xmlns:w16cid="http://schemas.microsoft.com/office/word/2016/wordml/cid" xmlns:w16se="http://schemas.microsoft.com/office/word/2015/wordml/symex" xmlns:wpg="http://schemas.microsoft.com/office/word/2010/wordprocessingGroup" xmlns:wpi="http://schemas.microsoft.com/office/word/2010/wordprocessingInk" xmlns:wne="http://schemas.microsoft.com/office/word/2006/wordml" xmlns:wps="http://schemas.microsoft.com/office/word/2010/wordprocessingShape" mc:Ignorable="w14 w15 w16se w16cid wp14">
+<w:document xmlns:wpc="http://schemas.microsoft.com/office/word/2010/wordprocessingCanvas" xmlns:cx="http://schemas.microsoft.com/office/drawing/2014/chartex" xmlns:cx1="http://schemas.microsoft.com/office/drawing/2015/9/8/chartex" xmlns:cx2="http://schemas.microsoft.com/office/drawing/2015/10/21/chartex" xmlns:cx3="http://schemas.microsoft.com/office/drawing/2016/5/9/chartex" xmlns:cx4="http://schemas.microsoft.com/office/drawing/2016/5/10/chartex" xmlns:cx5="http://schemas.microsoft.com/office/drawing/2016/5/11/chartex" xmlns:cx6="http://schemas.microsoft.com/office/drawing/2016/5/12/chartex" xmlns:cx7="http://schemas.microsoft.com/office/drawing/2016/5/13/chartex" xmlns:cx8="http://schemas.microsoft.com/office/drawing/2016/5/14/chartex" xmlns:mc="http://schemas.openxmlformats.org/markup-compatibility/2006" xmlns:aink="http://schemas.microsoft.com/office/drawing/2016/ink" xmlns:am3d="http://schemas.microsoft.com/office/drawing/2017/model3d" xmlns:o="urn:schemas-microsoft-com:office:office" xmlns:oel="http://schemas.microsoft.com/office/2019/extlst" xmlns:r="http://schemas.openxmlformats.org/officeDocument/2006/relationships" xmlns:m="http://schemas.openxmlformats.org/officeDocument/2006/math" xmlns:v="urn:schemas-microsoft-com:vml" xmlns:wp14="http://schemas.microsoft.com/office/word/2010/wordprocessingDrawing" xmlns:wp="http://schemas.openxmlformats.org/drawingml/2006/wordprocessingDrawing" xmlns:w10="urn:schemas-microsoft-com:office:word" xmlns:w="http://schemas.openxmlformats.org/wordprocessingml/2006/main" xmlns:w14="http://schemas.microsoft.com/office/word/2010/wordml" xmlns:w15="http://schemas.microsoft.com/office/word/2012/wordml" xmlns:w16cex="http://schemas.microsoft.com/office/word/2018/wordml/cex" xmlns:w16cid="http://schemas.microsoft.com/office/word/2016/wordml/cid" xmlns:w16="http://schemas.microsoft.com/office/word/2018/wordml" xmlns:w16sdtdh="http://schemas.microsoft.com/office/word/2020/wordml/sdtdatahash" xmlns:w16se="http://schemas.microsoft.com/office/word/2015/wordml/symex" xmlns:wpg="http://schemas.microsoft.com/office/word/2010/wordprocessingGroup" xmlns:wpi="http://schemas.microsoft.com/office/word/2010/wordprocessingInk" xmlns:wne="http://schemas.microsoft.com/office/word/2006/wordml" xmlns:wps="http://schemas.microsoft.com/office/word/2010/wordprocessingShape" mc:Ignorable="w14 w15 w16se w16cid w16 w16cex w16sdtdh wp14">
   <w:body>
     <w:p/>
     <w:p/>
@@ -282,21 +282,13 @@
       </w:r>
       <w:proofErr w:type="spellEnd"/>
       <w:r>
-        <w:t xml:space="preserve">. A </w:t>
-      </w:r>
-      <w:proofErr w:type="spellStart"/>
-      <w:r>
-        <w:t>P</w:t>
+        <w:t>. A P</w:t>
       </w:r>
       <w:r>
         <w:t>a</w:t>
       </w:r>
       <w:r>
-        <w:t>lya</w:t>
-      </w:r>
-      <w:proofErr w:type="spellEnd"/>
-      <w:r>
-        <w:t xml:space="preserve"> fix </w:t>
+        <w:t xml:space="preserve">lya fix </w:t>
       </w:r>
       <w:proofErr w:type="spellStart"/>
       <w:r>
@@ -893,21 +885,7 @@
         <w:rPr>
           <w:color w:val="FF0000"/>
         </w:rPr>
-        <w:t xml:space="preserve"> </w:t>
-      </w:r>
-      <w:proofErr w:type="spellStart"/>
-      <w:r>
-        <w:rPr>
-          <w:color w:val="FF0000"/>
-        </w:rPr>
-        <w:t>agon</w:t>
-      </w:r>
-      <w:proofErr w:type="spellEnd"/>
-      <w:r>
-        <w:rPr>
-          <w:color w:val="FF0000"/>
-        </w:rPr>
-        <w:t xml:space="preserve"> </w:t>
+        <w:t xml:space="preserve"> agon </w:t>
       </w:r>
       <w:proofErr w:type="spellStart"/>
       <w:r>
@@ -952,7 +930,7 @@
         </w:rPr>
         <w:lastRenderedPageBreak/>
         <w:drawing>
-          <wp:inline distT="0" distB="0" distL="0" distR="0">
+          <wp:inline distT="0" distB="0" distL="0" distR="0" wp14:anchorId="6C371C23" wp14:editId="193F5AA9">
             <wp:extent cx="5943600" cy="4829175"/>
             <wp:effectExtent l="0" t="0" r="0" b="9525"/>
             <wp:docPr id="1" name="Kép 1"/>
@@ -1027,7 +1005,15 @@
       </w:r>
       <w:proofErr w:type="spellEnd"/>
       <w:r>
-        <w:t xml:space="preserve"> ra van </w:t>
+        <w:t xml:space="preserve"> </w:t>
+      </w:r>
+      <w:proofErr w:type="spellStart"/>
+      <w:r>
+        <w:t>ra</w:t>
+      </w:r>
+      <w:proofErr w:type="spellEnd"/>
+      <w:r>
+        <w:t xml:space="preserve"> van </w:t>
       </w:r>
       <w:proofErr w:type="spellStart"/>
       <w:r>
@@ -1208,15 +1194,7 @@
       </w:r>
       <w:proofErr w:type="spellEnd"/>
       <w:r>
-        <w:t xml:space="preserve"> </w:t>
-      </w:r>
-      <w:proofErr w:type="spellStart"/>
-      <w:r>
-        <w:t>mutans</w:t>
-      </w:r>
-      <w:proofErr w:type="spellEnd"/>
-      <w:r>
-        <w:t xml:space="preserve"> </w:t>
+        <w:t xml:space="preserve"> mutans </w:t>
       </w:r>
       <w:proofErr w:type="spellStart"/>
       <w:r>
@@ -1466,15 +1444,7 @@
       </w:r>
       <w:proofErr w:type="spellEnd"/>
       <w:r>
-        <w:t xml:space="preserve"> </w:t>
-      </w:r>
-      <w:proofErr w:type="spellStart"/>
-      <w:r>
-        <w:t>agon</w:t>
-      </w:r>
-      <w:proofErr w:type="spellEnd"/>
-      <w:r>
-        <w:t xml:space="preserve">). </w:t>
+        <w:t xml:space="preserve"> agon). </w:t>
       </w:r>
       <w:proofErr w:type="spellStart"/>
       <w:r>
@@ -1557,7 +1527,15 @@
       </w:r>
       <w:proofErr w:type="spellEnd"/>
       <w:r>
-        <w:t xml:space="preserve"> el ha </w:t>
+        <w:t xml:space="preserve"> </w:t>
+      </w:r>
+      <w:proofErr w:type="spellStart"/>
+      <w:r>
+        <w:t>el</w:t>
+      </w:r>
+      <w:proofErr w:type="spellEnd"/>
+      <w:r>
+        <w:t xml:space="preserve"> ha </w:t>
       </w:r>
       <w:proofErr w:type="spellStart"/>
       <w:r>
@@ -2498,15 +2476,7 @@
     </w:p>
     <w:p>
       <w:r>
-        <w:t xml:space="preserve">- </w:t>
-      </w:r>
-      <w:proofErr w:type="spellStart"/>
-      <w:r>
-        <w:t>Tengeri</w:t>
-      </w:r>
-      <w:proofErr w:type="spellEnd"/>
-      <w:r>
-        <w:t xml:space="preserve"> </w:t>
+        <w:t xml:space="preserve">- Tengeri </w:t>
       </w:r>
       <w:proofErr w:type="spellStart"/>
       <w:r>
@@ -2756,12 +2726,10 @@
       <w:pPr>
         <w:pStyle w:val="Cmsor3"/>
       </w:pPr>
-      <w:proofErr w:type="spellStart"/>
       <w:r>
         <w:lastRenderedPageBreak/>
         <w:t>Erdo</w:t>
       </w:r>
-      <w:proofErr w:type="spellEnd"/>
     </w:p>
     <w:p>
       <w:pPr>
@@ -2869,13 +2837,8 @@
           <w:numId w:val="4"/>
         </w:numPr>
       </w:pPr>
-      <w:proofErr w:type="spellStart"/>
-      <w:r>
-        <w:t>Kincses</w:t>
-      </w:r>
-      <w:proofErr w:type="spellEnd"/>
-      <w:r>
-        <w:t xml:space="preserve"> </w:t>
+      <w:r>
+        <w:t xml:space="preserve">Kincses </w:t>
       </w:r>
       <w:proofErr w:type="spellStart"/>
       <w:r>
@@ -2891,11 +2854,9 @@
           <w:numId w:val="4"/>
         </w:numPr>
       </w:pPr>
-      <w:proofErr w:type="spellStart"/>
       <w:r>
         <w:t>Zafir</w:t>
       </w:r>
-      <w:proofErr w:type="spellEnd"/>
     </w:p>
     <w:p>
       <w:pPr>
@@ -2943,13 +2904,8 @@
     </w:p>
     <w:p>
       <w:r>
-        <w:t xml:space="preserve">- </w:t>
-      </w:r>
-      <w:proofErr w:type="spellStart"/>
-      <w:r>
-        <w:t>Hermelin</w:t>
-      </w:r>
-      <w:proofErr w:type="spellEnd"/>
+        <w:t>- Hermelin</w:t>
+      </w:r>
     </w:p>
     <w:p>
       <w:r>
@@ -3140,7 +3096,6 @@
         <w:t xml:space="preserve"> </w:t>
       </w:r>
       <w:proofErr w:type="spellStart"/>
-      <w:proofErr w:type="gramStart"/>
       <w:r>
         <w:rPr>
           <w:strike/>
@@ -3148,7 +3103,6 @@
         <w:t>akkor,lehet</w:t>
       </w:r>
       <w:proofErr w:type="spellEnd"/>
-      <w:proofErr w:type="gramEnd"/>
       <w:r>
         <w:rPr>
           <w:strike/>
@@ -3570,6 +3524,7 @@
     </w:p>
     <w:p>
       <w:pPr>
+        <w:ind w:firstLine="720"/>
         <w:rPr>
           <w:highlight w:val="yellow"/>
         </w:rPr>
@@ -3666,8 +3621,6 @@
       <w:r>
         <w:t>2x2-es 1-nek szamit</w:t>
       </w:r>
-      <w:bookmarkStart w:id="0" w:name="_GoBack"/>
-      <w:bookmarkEnd w:id="0"/>
     </w:p>
     <w:p>
       <w:r>
@@ -4488,13 +4441,8 @@
           <w:numId w:val="1"/>
         </w:numPr>
       </w:pPr>
-      <w:proofErr w:type="spellStart"/>
-      <w:r>
-        <w:t>Tuz</w:t>
-      </w:r>
-      <w:proofErr w:type="spellEnd"/>
-      <w:r>
-        <w:t xml:space="preserve">: </w:t>
+      <w:r>
+        <w:t xml:space="preserve">Tuz: </w:t>
       </w:r>
       <w:proofErr w:type="spellStart"/>
       <w:r>
@@ -4784,8 +4732,8 @@
           <w:szCs w:val="22"/>
         </w:rPr>
       </w:pPr>
-      <w:bookmarkStart w:id="1" w:name="_jrq04q5faf78" w:colFirst="0" w:colLast="0"/>
-      <w:bookmarkEnd w:id="1"/>
+      <w:bookmarkStart w:id="0" w:name="_jrq04q5faf78" w:colFirst="0" w:colLast="0"/>
+      <w:bookmarkEnd w:id="0"/>
       <w:r>
         <w:rPr>
           <w:color w:val="404040"/>
@@ -5089,7 +5037,7 @@
 </file>
 
 <file path=word/numbering.xml><?xml version="1.0" encoding="utf-8"?>
-<w:numbering xmlns:wpc="http://schemas.microsoft.com/office/word/2010/wordprocessingCanvas" xmlns:cx="http://schemas.microsoft.com/office/drawing/2014/chartex" xmlns:cx1="http://schemas.microsoft.com/office/drawing/2015/9/8/chartex" xmlns:cx2="http://schemas.microsoft.com/office/drawing/2015/10/21/chartex" xmlns:cx3="http://schemas.microsoft.com/office/drawing/2016/5/9/chartex" xmlns:cx4="http://schemas.microsoft.com/office/drawing/2016/5/10/chartex" xmlns:cx5="http://schemas.microsoft.com/office/drawing/2016/5/11/chartex" xmlns:cx6="http://schemas.microsoft.com/office/drawing/2016/5/12/chartex" xmlns:cx7="http://schemas.microsoft.com/office/drawing/2016/5/13/chartex" xmlns:cx8="http://schemas.microsoft.com/office/drawing/2016/5/14/chartex" xmlns:mc="http://schemas.openxmlformats.org/markup-compatibility/2006" xmlns:aink="http://schemas.microsoft.com/office/drawing/2016/ink" xmlns:am3d="http://schemas.microsoft.com/office/drawing/2017/model3d" xmlns:o="urn:schemas-microsoft-com:office:office" xmlns:r="http://schemas.openxmlformats.org/officeDocument/2006/relationships" xmlns:m="http://schemas.openxmlformats.org/officeDocument/2006/math" xmlns:v="urn:schemas-microsoft-com:vml" xmlns:wp14="http://schemas.microsoft.com/office/word/2010/wordprocessingDrawing" xmlns:wp="http://schemas.openxmlformats.org/drawingml/2006/wordprocessingDrawing" xmlns:w10="urn:schemas-microsoft-com:office:word" xmlns:w="http://schemas.openxmlformats.org/wordprocessingml/2006/main" xmlns:w14="http://schemas.microsoft.com/office/word/2010/wordml" xmlns:w15="http://schemas.microsoft.com/office/word/2012/wordml" xmlns:w16cid="http://schemas.microsoft.com/office/word/2016/wordml/cid" xmlns:w16se="http://schemas.microsoft.com/office/word/2015/wordml/symex" xmlns:wpg="http://schemas.microsoft.com/office/word/2010/wordprocessingGroup" xmlns:wpi="http://schemas.microsoft.com/office/word/2010/wordprocessingInk" xmlns:wne="http://schemas.microsoft.com/office/word/2006/wordml" xmlns:wps="http://schemas.microsoft.com/office/word/2010/wordprocessingShape" mc:Ignorable="w14 w15 w16se w16cid wp14">
+<w:numbering xmlns:wpc="http://schemas.microsoft.com/office/word/2010/wordprocessingCanvas" xmlns:cx="http://schemas.microsoft.com/office/drawing/2014/chartex" xmlns:cx1="http://schemas.microsoft.com/office/drawing/2015/9/8/chartex" xmlns:cx2="http://schemas.microsoft.com/office/drawing/2015/10/21/chartex" xmlns:cx3="http://schemas.microsoft.com/office/drawing/2016/5/9/chartex" xmlns:cx4="http://schemas.microsoft.com/office/drawing/2016/5/10/chartex" xmlns:cx5="http://schemas.microsoft.com/office/drawing/2016/5/11/chartex" xmlns:cx6="http://schemas.microsoft.com/office/drawing/2016/5/12/chartex" xmlns:cx7="http://schemas.microsoft.com/office/drawing/2016/5/13/chartex" xmlns:cx8="http://schemas.microsoft.com/office/drawing/2016/5/14/chartex" xmlns:mc="http://schemas.openxmlformats.org/markup-compatibility/2006" xmlns:aink="http://schemas.microsoft.com/office/drawing/2016/ink" xmlns:am3d="http://schemas.microsoft.com/office/drawing/2017/model3d" xmlns:o="urn:schemas-microsoft-com:office:office" xmlns:oel="http://schemas.microsoft.com/office/2019/extlst" xmlns:r="http://schemas.openxmlformats.org/officeDocument/2006/relationships" xmlns:m="http://schemas.openxmlformats.org/officeDocument/2006/math" xmlns:v="urn:schemas-microsoft-com:vml" xmlns:wp14="http://schemas.microsoft.com/office/word/2010/wordprocessingDrawing" xmlns:wp="http://schemas.openxmlformats.org/drawingml/2006/wordprocessingDrawing" xmlns:w10="urn:schemas-microsoft-com:office:word" xmlns:w="http://schemas.openxmlformats.org/wordprocessingml/2006/main" xmlns:w14="http://schemas.microsoft.com/office/word/2010/wordml" xmlns:w15="http://schemas.microsoft.com/office/word/2012/wordml" xmlns:w16cex="http://schemas.microsoft.com/office/word/2018/wordml/cex" xmlns:w16cid="http://schemas.microsoft.com/office/word/2016/wordml/cid" xmlns:w16="http://schemas.microsoft.com/office/word/2018/wordml" xmlns:w16sdtdh="http://schemas.microsoft.com/office/word/2020/wordml/sdtdatahash" xmlns:w16se="http://schemas.microsoft.com/office/word/2015/wordml/symex" xmlns:wpg="http://schemas.microsoft.com/office/word/2010/wordprocessingGroup" xmlns:wpi="http://schemas.microsoft.com/office/word/2010/wordprocessingInk" xmlns:wne="http://schemas.microsoft.com/office/word/2006/wordml" xmlns:wps="http://schemas.microsoft.com/office/word/2010/wordprocessingShape" mc:Ignorable="w14 w15 w16se w16cid w16 w16cex w16sdtdh wp14">
   <w:abstractNum w:abstractNumId="0" w15:restartNumberingAfterBreak="0">
     <w:nsid w:val="0CB770FE"/>
     <w:multiLevelType w:val="hybridMultilevel"/>
@@ -5518,23 +5466,23 @@
       </w:rPr>
     </w:lvl>
   </w:abstractNum>
-  <w:num w:numId="1">
+  <w:num w:numId="1" w16cid:durableId="426929747">
     <w:abstractNumId w:val="3"/>
   </w:num>
-  <w:num w:numId="2">
+  <w:num w:numId="2" w16cid:durableId="1741561965">
     <w:abstractNumId w:val="0"/>
   </w:num>
-  <w:num w:numId="3">
+  <w:num w:numId="3" w16cid:durableId="1460488788">
     <w:abstractNumId w:val="1"/>
   </w:num>
-  <w:num w:numId="4">
+  <w:num w:numId="4" w16cid:durableId="368384815">
     <w:abstractNumId w:val="2"/>
   </w:num>
 </w:numbering>
 </file>
 
 <file path=word/styles.xml><?xml version="1.0" encoding="utf-8"?>
-<w:styles xmlns:mc="http://schemas.openxmlformats.org/markup-compatibility/2006" xmlns:r="http://schemas.openxmlformats.org/officeDocument/2006/relationships" xmlns:w="http://schemas.openxmlformats.org/wordprocessingml/2006/main" xmlns:w14="http://schemas.microsoft.com/office/word/2010/wordml" xmlns:w15="http://schemas.microsoft.com/office/word/2012/wordml" xmlns:w16cid="http://schemas.microsoft.com/office/word/2016/wordml/cid" xmlns:w16se="http://schemas.microsoft.com/office/word/2015/wordml/symex" mc:Ignorable="w14 w15 w16se w16cid">
+<w:styles xmlns:mc="http://schemas.openxmlformats.org/markup-compatibility/2006" xmlns:r="http://schemas.openxmlformats.org/officeDocument/2006/relationships" xmlns:w="http://schemas.openxmlformats.org/wordprocessingml/2006/main" xmlns:w14="http://schemas.microsoft.com/office/word/2010/wordml" xmlns:w15="http://schemas.microsoft.com/office/word/2012/wordml" xmlns:w16cex="http://schemas.microsoft.com/office/word/2018/wordml/cex" xmlns:w16cid="http://schemas.microsoft.com/office/word/2016/wordml/cid" xmlns:w16="http://schemas.microsoft.com/office/word/2018/wordml" xmlns:w16sdtdh="http://schemas.microsoft.com/office/word/2020/wordml/sdtdatahash" xmlns:w16se="http://schemas.microsoft.com/office/word/2015/wordml/symex" mc:Ignorable="w14 w15 w16se w16cid w16 w16cex w16sdtdh">
   <w:docDefaults>
     <w:rPrDefault>
       <w:rPr>
@@ -5550,7 +5498,7 @@
       </w:pPr>
     </w:pPrDefault>
   </w:docDefaults>
-  <w:latentStyles w:defLockedState="0" w:defUIPriority="99" w:defSemiHidden="0" w:defUnhideWhenUsed="0" w:defQFormat="0" w:count="375">
+  <w:latentStyles w:defLockedState="0" w:defUIPriority="99" w:defSemiHidden="0" w:defUnhideWhenUsed="0" w:defQFormat="0" w:count="376">
     <w:lsdException w:name="Normal" w:uiPriority="0" w:qFormat="1"/>
     <w:lsdException w:name="heading 1" w:uiPriority="9" w:qFormat="1"/>
     <w:lsdException w:name="heading 2" w:semiHidden="1" w:uiPriority="9" w:unhideWhenUsed="1" w:qFormat="1"/>
@@ -5926,6 +5874,7 @@
     <w:lsdException w:name="Smart Hyperlink" w:semiHidden="1" w:unhideWhenUsed="1"/>
     <w:lsdException w:name="Hashtag" w:semiHidden="1" w:unhideWhenUsed="1"/>
     <w:lsdException w:name="Unresolved Mention" w:semiHidden="1" w:unhideWhenUsed="1"/>
+    <w:lsdException w:name="Smart Link" w:semiHidden="1" w:unhideWhenUsed="1"/>
   </w:latentStyles>
   <w:style w:type="paragraph" w:default="1" w:styleId="Norml">
     <w:name w:val="Normal"/>

</xml_diff>